<commit_message>
- Technically added PBR
- Fixed bugs in GLTFLoader
- Added MappedPBRMaterial
- Updated PBRWorkflow
- Added GeometryBatch (WIP)
</commit_message>
<xml_diff>
--- a/docs/Shaders/PBRWorkflow.docx
+++ b/docs/Shaders/PBRWorkflow.docx
@@ -10,6 +10,7 @@
           <w:docPartUnique/>
         </w:docPartObj>
       </w:sdtPr>
+      <w:sdtEndPr/>
       <w:sdtContent>
         <w:p>
           <w:r>
@@ -355,6 +356,7 @@
                                   <w:dataBinding w:prefixMappings="xmlns:ns0='http://purl.org/dc/elements/1.1/' xmlns:ns1='http://schemas.openxmlformats.org/package/2006/metadata/core-properties' " w:xpath="/ns1:coreProperties[1]/ns0:creator[1]" w:storeItemID="{6C3C8BC8-F283-45AE-878A-BAB7291924A1}"/>
                                   <w:text/>
                                 </w:sdtPr>
+                                <w:sdtEndPr/>
                                 <w:sdtContent>
                                   <w:p>
                                     <w:pPr>
@@ -400,6 +402,7 @@
                                     <w:dataBinding w:prefixMappings="xmlns:ns0='http://schemas.microsoft.com/office/2006/coverPageProps' " w:xpath="/ns0:CoverPageProperties[1]/ns0:CompanyEmail[1]" w:storeItemID="{55AF091B-3C7A-41E3-B477-F2FDAA23CFDA}"/>
                                     <w:text/>
                                   </w:sdtPr>
+                                  <w:sdtEndPr/>
                                   <w:sdtContent>
                                     <w:r>
                                       <w:rPr>
@@ -454,6 +457,7 @@
                             <w:dataBinding w:prefixMappings="xmlns:ns0='http://purl.org/dc/elements/1.1/' xmlns:ns1='http://schemas.openxmlformats.org/package/2006/metadata/core-properties' " w:xpath="/ns1:coreProperties[1]/ns0:creator[1]" w:storeItemID="{6C3C8BC8-F283-45AE-878A-BAB7291924A1}"/>
                             <w:text/>
                           </w:sdtPr>
+                          <w:sdtEndPr/>
                           <w:sdtContent>
                             <w:p>
                               <w:pPr>
@@ -499,6 +503,7 @@
                               <w:dataBinding w:prefixMappings="xmlns:ns0='http://schemas.microsoft.com/office/2006/coverPageProps' " w:xpath="/ns0:CoverPageProperties[1]/ns0:CompanyEmail[1]" w:storeItemID="{55AF091B-3C7A-41E3-B477-F2FDAA23CFDA}"/>
                               <w:text/>
                             </w:sdtPr>
+                            <w:sdtEndPr/>
                             <w:sdtContent>
                               <w:r>
                                 <w:rPr>
@@ -636,6 +641,7 @@
                                   <w:dataBinding w:prefixMappings="xmlns:ns0='http://purl.org/dc/elements/1.1/' xmlns:ns1='http://schemas.openxmlformats.org/package/2006/metadata/core-properties' " w:xpath="/ns1:coreProperties[1]/ns0:subject[1]" w:storeItemID="{6C3C8BC8-F283-45AE-878A-BAB7291924A1}"/>
                                   <w:text/>
                                 </w:sdtPr>
+                                <w:sdtEndPr/>
                                 <w:sdtContent>
                                   <w:p>
                                     <w:pPr>
@@ -737,6 +743,7 @@
                             <w:dataBinding w:prefixMappings="xmlns:ns0='http://purl.org/dc/elements/1.1/' xmlns:ns1='http://schemas.openxmlformats.org/package/2006/metadata/core-properties' " w:xpath="/ns1:coreProperties[1]/ns0:subject[1]" w:storeItemID="{6C3C8BC8-F283-45AE-878A-BAB7291924A1}"/>
                             <w:text/>
                           </w:sdtPr>
+                          <w:sdtEndPr/>
                           <w:sdtContent>
                             <w:p>
                               <w:pPr>
@@ -777,6 +784,12 @@
     </w:sdt>
     <w:sdt>
       <w:sdtPr>
+        <w:rPr>
+          <w:rFonts w:ascii="Bookman Old Style" w:eastAsiaTheme="minorHAnsi" w:hAnsi="Bookman Old Style" w:cstheme="minorBidi"/>
+          <w:color w:val="auto"/>
+          <w:sz w:val="24"/>
+          <w:szCs w:val="22"/>
+        </w:rPr>
         <w:id w:val="780617739"/>
         <w:docPartObj>
           <w:docPartGallery w:val="Table of Contents"/>
@@ -785,13 +798,9 @@
       </w:sdtPr>
       <w:sdtEndPr>
         <w:rPr>
-          <w:rFonts w:ascii="Bookman Old Style" w:eastAsiaTheme="minorHAnsi" w:hAnsi="Bookman Old Style" w:cstheme="minorBidi"/>
           <w:b/>
           <w:bCs/>
           <w:noProof/>
-          <w:color w:val="auto"/>
-          <w:sz w:val="24"/>
-          <w:szCs w:val="22"/>
         </w:rPr>
       </w:sdtEndPr>
       <w:sdtContent>
@@ -839,7 +848,7 @@
             </w:rPr>
             <w:fldChar w:fldCharType="separate"/>
           </w:r>
-          <w:hyperlink w:anchor="_Toc2798899" w:history="1">
+          <w:hyperlink w:anchor="_Toc7079288" w:history="1">
             <w:r>
               <w:rPr>
                 <w:rStyle w:val="Hyperlink"/>
@@ -866,7 +875,7 @@
                 <w:noProof/>
                 <w:webHidden/>
               </w:rPr>
-              <w:instrText xml:space="preserve"> PAGEREF _Toc2798899 \h </w:instrText>
+              <w:instrText xml:space="preserve"> PAGEREF _Toc7079288 \h </w:instrText>
             </w:r>
             <w:r>
               <w:rPr>
@@ -909,13 +918,13 @@
               <w:lang w:val="en-NL" w:eastAsia="en-NL"/>
             </w:rPr>
           </w:pPr>
-          <w:hyperlink w:anchor="_Toc2798900" w:history="1">
+          <w:hyperlink w:anchor="_Toc7079289" w:history="1">
             <w:r>
               <w:rPr>
                 <w:rStyle w:val="Hyperlink"/>
                 <w:noProof/>
               </w:rPr>
-              <w:t>Base debuggable material</w:t>
+              <w:t>Metalness vs Specular</w:t>
             </w:r>
             <w:r>
               <w:rPr>
@@ -936,7 +945,7 @@
                 <w:noProof/>
                 <w:webHidden/>
               </w:rPr>
-              <w:instrText xml:space="preserve"> PAGEREF _Toc2798900 \h </w:instrText>
+              <w:instrText xml:space="preserve"> PAGEREF _Toc7079289 \h </w:instrText>
             </w:r>
             <w:r>
               <w:rPr>
@@ -979,13 +988,13 @@
               <w:lang w:val="en-NL" w:eastAsia="en-NL"/>
             </w:rPr>
           </w:pPr>
-          <w:hyperlink w:anchor="_Toc2798901" w:history="1">
+          <w:hyperlink w:anchor="_Toc7079290" w:history="1">
             <w:r>
               <w:rPr>
                 <w:rStyle w:val="Hyperlink"/>
                 <w:noProof/>
               </w:rPr>
-              <w:t>Base complex material</w:t>
+              <w:t>Base debuggable material</w:t>
             </w:r>
             <w:r>
               <w:rPr>
@@ -1006,7 +1015,7 @@
                 <w:noProof/>
                 <w:webHidden/>
               </w:rPr>
-              <w:instrText xml:space="preserve"> PAGEREF _Toc2798901 \h </w:instrText>
+              <w:instrText xml:space="preserve"> PAGEREF _Toc7079290 \h </w:instrText>
             </w:r>
             <w:r>
               <w:rPr>
@@ -1049,12 +1058,82 @@
               <w:lang w:val="en-NL" w:eastAsia="en-NL"/>
             </w:rPr>
           </w:pPr>
-          <w:hyperlink w:anchor="_Toc2798902" w:history="1">
+          <w:hyperlink w:anchor="_Toc7079291" w:history="1">
             <w:r>
               <w:rPr>
                 <w:rStyle w:val="Hyperlink"/>
                 <w:noProof/>
               </w:rPr>
+              <w:t>Base complex material</w:t>
+            </w:r>
+            <w:r>
+              <w:rPr>
+                <w:noProof/>
+                <w:webHidden/>
+              </w:rPr>
+              <w:tab/>
+            </w:r>
+            <w:r>
+              <w:rPr>
+                <w:noProof/>
+                <w:webHidden/>
+              </w:rPr>
+              <w:fldChar w:fldCharType="begin"/>
+            </w:r>
+            <w:r>
+              <w:rPr>
+                <w:noProof/>
+                <w:webHidden/>
+              </w:rPr>
+              <w:instrText xml:space="preserve"> PAGEREF _Toc7079291 \h </w:instrText>
+            </w:r>
+            <w:r>
+              <w:rPr>
+                <w:noProof/>
+                <w:webHidden/>
+              </w:rPr>
+            </w:r>
+            <w:r>
+              <w:rPr>
+                <w:noProof/>
+                <w:webHidden/>
+              </w:rPr>
+              <w:fldChar w:fldCharType="separate"/>
+            </w:r>
+            <w:r>
+              <w:rPr>
+                <w:noProof/>
+                <w:webHidden/>
+              </w:rPr>
+              <w:t>3</w:t>
+            </w:r>
+            <w:r>
+              <w:rPr>
+                <w:noProof/>
+                <w:webHidden/>
+              </w:rPr>
+              <w:fldChar w:fldCharType="end"/>
+            </w:r>
+          </w:hyperlink>
+        </w:p>
+        <w:p>
+          <w:pPr>
+            <w:pStyle w:val="TOC2"/>
+            <w:tabs>
+              <w:tab w:val="right" w:leader="dot" w:pos="9350"/>
+            </w:tabs>
+            <w:rPr>
+              <w:rFonts w:cstheme="minorBidi"/>
+              <w:noProof/>
+              <w:lang w:val="en-NL" w:eastAsia="en-NL"/>
+            </w:rPr>
+          </w:pPr>
+          <w:hyperlink w:anchor="_Toc7079292" w:history="1">
+            <w:r>
+              <w:rPr>
+                <w:rStyle w:val="Hyperlink"/>
+                <w:noProof/>
+              </w:rPr>
               <w:t>Base BPR material</w:t>
             </w:r>
             <w:r>
@@ -1076,7 +1155,7 @@
                 <w:noProof/>
                 <w:webHidden/>
               </w:rPr>
-              <w:instrText xml:space="preserve"> PAGEREF _Toc2798902 \h </w:instrText>
+              <w:instrText xml:space="preserve"> PAGEREF _Toc7079292 \h </w:instrText>
             </w:r>
             <w:r>
               <w:rPr>
@@ -1096,7 +1175,7 @@
                 <w:noProof/>
                 <w:webHidden/>
               </w:rPr>
-              <w:t>3</w:t>
+              <w:t>4</w:t>
             </w:r>
             <w:r>
               <w:rPr>
@@ -1130,7 +1209,7 @@
       <w:pPr>
         <w:pStyle w:val="Heading1"/>
       </w:pPr>
-      <w:bookmarkStart w:id="1" w:name="_Toc2798899"/>
+      <w:bookmarkStart w:id="1" w:name="_Toc7079288"/>
       <w:r>
         <w:lastRenderedPageBreak/>
         <w:t>Materials</w:t>
@@ -1157,11 +1236,36 @@
       <w:pPr>
         <w:pStyle w:val="Heading2"/>
       </w:pPr>
-      <w:bookmarkStart w:id="2" w:name="_Toc2798900"/>
+      <w:bookmarkStart w:id="2" w:name="_Toc7079289"/>
+      <w:r>
+        <w:t>Metalness vs Specular</w:t>
+      </w:r>
+      <w:bookmarkEnd w:id="2"/>
+    </w:p>
+    <w:p>
+      <w:r>
+        <w:t xml:space="preserve">I’ve chosen to use a specular glossiness workflow over metal roughness because it gives the artist more control over their materials and because it has less artifacts. </w:t>
+      </w:r>
+    </w:p>
+    <w:p>
+      <w:r>
+        <w:t>The shaders will have about the same performance, but specular glossiness uses more memory as it has to store more textures. I however don’t see this as a problem as I tended to have enough memory to go around.</w:t>
+      </w:r>
+    </w:p>
+    <w:p>
+      <w:r>
+        <w:t>When a single model part goes from a metal to dielectric material (for instance when the paint is scratched off a metal surface). We can get artifacts in the metal roughness workflow where white lines will appear. This makes the surface look almost moldy when it’s far from it.</w:t>
+      </w:r>
+    </w:p>
+    <w:p>
+      <w:pPr>
+        <w:pStyle w:val="Heading2"/>
+      </w:pPr>
+      <w:bookmarkStart w:id="3" w:name="_Toc7079290"/>
       <w:r>
         <w:t>Base debuggable material</w:t>
       </w:r>
-      <w:bookmarkEnd w:id="2"/>
+      <w:bookmarkEnd w:id="3"/>
     </w:p>
     <w:p>
       <w:r>
@@ -1170,13 +1274,29 @@
     </w:p>
     <w:p>
       <w:pPr>
+        <w:rPr>
+          <w:rFonts w:eastAsiaTheme="majorEastAsia" w:cstheme="majorBidi"/>
+          <w:b/>
+          <w:bCs/>
+          <w:color w:val="4F81BD" w:themeColor="accent1"/>
+          <w:sz w:val="26"/>
+          <w:szCs w:val="26"/>
+        </w:rPr>
+      </w:pPr>
+      <w:r>
+        <w:br w:type="page"/>
+      </w:r>
+    </w:p>
+    <w:p>
+      <w:pPr>
         <w:pStyle w:val="Heading2"/>
       </w:pPr>
-      <w:bookmarkStart w:id="3" w:name="_Toc2798901"/>
-      <w:r>
+      <w:bookmarkStart w:id="4" w:name="_Toc7079291"/>
+      <w:r>
+        <w:lastRenderedPageBreak/>
         <w:t>Base complex material</w:t>
       </w:r>
-      <w:bookmarkEnd w:id="3"/>
+      <w:bookmarkEnd w:id="4"/>
     </w:p>
     <w:p>
       <w:pPr>
@@ -1321,6 +1441,16 @@
       </w:r>
     </w:p>
     <w:p>
+      <w:pPr>
+        <w:rPr>
+          <w:rFonts w:eastAsiaTheme="majorEastAsia" w:cstheme="majorBidi"/>
+          <w:b/>
+          <w:bCs/>
+          <w:color w:val="4F81BD" w:themeColor="accent1"/>
+          <w:sz w:val="26"/>
+          <w:szCs w:val="26"/>
+        </w:rPr>
+      </w:pPr>
       <w:r>
         <w:br w:type="page"/>
       </w:r>
@@ -1329,12 +1459,12 @@
       <w:pPr>
         <w:pStyle w:val="Heading2"/>
       </w:pPr>
-      <w:bookmarkStart w:id="4" w:name="_Toc2798902"/>
+      <w:bookmarkStart w:id="5" w:name="_Toc7079292"/>
       <w:r>
         <w:lastRenderedPageBreak/>
         <w:t>Base BPR material</w:t>
       </w:r>
-      <w:bookmarkEnd w:id="4"/>
+      <w:bookmarkEnd w:id="5"/>
     </w:p>
     <w:p>
       <w:r>
@@ -1443,13 +1573,7 @@
           <w:rPr>
             <w:rFonts w:ascii="Cambria Math" w:hAnsi="Cambria Math"/>
           </w:rPr>
-          <m:t>1-</m:t>
-        </m:r>
-        <m:r>
-          <w:rPr>
-            <w:rFonts w:ascii="Cambria Math" w:hAnsi="Cambria Math"/>
-          </w:rPr>
-          <m:t>glossiness=roughness</m:t>
+          <m:t>1-glossiness=roughness</m:t>
         </m:r>
       </m:oMath>
       <w:r>
@@ -1489,21 +1613,7 @@
             <w:rStyle w:val="Hyperlink"/>
             <w:rFonts w:eastAsiaTheme="minorEastAsia"/>
           </w:rPr>
-          <w:t>this w</w:t>
-        </w:r>
-        <w:r>
-          <w:rPr>
-            <w:rStyle w:val="Hyperlink"/>
-            <w:rFonts w:eastAsiaTheme="minorEastAsia"/>
-          </w:rPr>
-          <w:t>a</w:t>
-        </w:r>
-        <w:r>
-          <w:rPr>
-            <w:rStyle w:val="Hyperlink"/>
-            <w:rFonts w:eastAsiaTheme="minorEastAsia"/>
-          </w:rPr>
-          <w:t>y</w:t>
+          <w:t>this way</w:t>
         </w:r>
       </w:hyperlink>
       <w:r>
@@ -1518,21 +1628,7 @@
             <w:rStyle w:val="Hyperlink"/>
             <w:rFonts w:eastAsiaTheme="minorEastAsia"/>
           </w:rPr>
-          <w:t>this w</w:t>
-        </w:r>
-        <w:r>
-          <w:rPr>
-            <w:rStyle w:val="Hyperlink"/>
-            <w:rFonts w:eastAsiaTheme="minorEastAsia"/>
-          </w:rPr>
-          <w:t>a</w:t>
-        </w:r>
-        <w:r>
-          <w:rPr>
-            <w:rStyle w:val="Hyperlink"/>
-            <w:rFonts w:eastAsiaTheme="minorEastAsia"/>
-          </w:rPr>
-          <w:t>y</w:t>
+          <w:t>this way</w:t>
         </w:r>
       </w:hyperlink>
       <w:r>
@@ -2290,7 +2386,7 @@
       </w:pPr>
     </w:pPrDefault>
   </w:docDefaults>
-  <w:latentStyles w:defLockedState="0" w:defUIPriority="99" w:defSemiHidden="0" w:defUnhideWhenUsed="0" w:defQFormat="0" w:count="375">
+  <w:latentStyles w:defLockedState="0" w:defUIPriority="99" w:defSemiHidden="0" w:defUnhideWhenUsed="0" w:defQFormat="0" w:count="376">
     <w:lsdException w:name="Normal" w:uiPriority="0" w:qFormat="1"/>
     <w:lsdException w:name="heading 1" w:uiPriority="9" w:qFormat="1"/>
     <w:lsdException w:name="heading 2" w:semiHidden="1" w:uiPriority="9" w:unhideWhenUsed="1" w:qFormat="1"/>
@@ -2396,7 +2492,6 @@
     <w:lsdException w:name="HTML Sample" w:semiHidden="1" w:unhideWhenUsed="1"/>
     <w:lsdException w:name="HTML Typewriter" w:semiHidden="1" w:unhideWhenUsed="1"/>
     <w:lsdException w:name="HTML Variable" w:semiHidden="1" w:unhideWhenUsed="1"/>
-    <w:lsdException w:name="Normal Table" w:semiHidden="1" w:unhideWhenUsed="1"/>
     <w:lsdException w:name="annotation subject" w:semiHidden="1" w:unhideWhenUsed="1"/>
     <w:lsdException w:name="No List" w:semiHidden="1" w:unhideWhenUsed="1"/>
     <w:lsdException w:name="Outline List 1" w:semiHidden="1" w:unhideWhenUsed="1"/>
@@ -2443,10 +2538,8 @@
     <w:lsdException w:name="Table Subtle 2" w:semiHidden="1" w:unhideWhenUsed="1"/>
     <w:lsdException w:name="Table Web 1" w:semiHidden="1" w:unhideWhenUsed="1"/>
     <w:lsdException w:name="Table Web 2" w:semiHidden="1" w:unhideWhenUsed="1"/>
-    <w:lsdException w:name="Table Web 3" w:semiHidden="1" w:unhideWhenUsed="1"/>
     <w:lsdException w:name="Balloon Text" w:semiHidden="1" w:unhideWhenUsed="1"/>
     <w:lsdException w:name="Table Grid" w:uiPriority="59"/>
-    <w:lsdException w:name="Table Theme" w:semiHidden="1" w:unhideWhenUsed="1"/>
     <w:lsdException w:name="Placeholder Text" w:semiHidden="1"/>
     <w:lsdException w:name="No Spacing" w:uiPriority="1" w:qFormat="1"/>
     <w:lsdException w:name="Light Shading" w:uiPriority="60"/>
@@ -2666,6 +2759,7 @@
     <w:lsdException w:name="Smart Hyperlink" w:semiHidden="1" w:unhideWhenUsed="1"/>
     <w:lsdException w:name="Hashtag" w:semiHidden="1" w:unhideWhenUsed="1"/>
     <w:lsdException w:name="Unresolved Mention" w:semiHidden="1" w:unhideWhenUsed="1"/>
+    <w:lsdException w:name="Smart Link" w:semiHidden="1" w:unhideWhenUsed="1"/>
   </w:latentStyles>
   <w:style w:type="paragraph" w:default="1" w:styleId="Normal">
     <w:name w:val="Normal"/>
@@ -3411,7 +3505,7 @@
 </file>
 
 <file path=customXml/itemProps2.xml><?xml version="1.0" encoding="utf-8"?>
-<ds:datastoreItem xmlns:ds="http://schemas.openxmlformats.org/officeDocument/2006/customXml" ds:itemID="{C3FD7170-A217-4AD9-9CEC-CA8AC1886C79}">
+<ds:datastoreItem xmlns:ds="http://schemas.openxmlformats.org/officeDocument/2006/customXml" ds:itemID="{63389715-EB4B-40D1-9EB5-64A6B55DAB2C}">
   <ds:schemaRefs>
     <ds:schemaRef ds:uri="http://schemas.openxmlformats.org/officeDocument/2006/bibliography"/>
   </ds:schemaRefs>

</xml_diff>